<commit_message>
ignore data and update report
</commit_message>
<xml_diff>
--- a/Report_Group_9.docx
+++ b/Report_Group_9.docx
@@ -1613,7 +1613,7 @@
           <w:szCs w:val="24"/>
         </w:rPr>
         <w:drawing>
-          <wp:anchor distT="0" distB="0" distL="114300" distR="114300" simplePos="0" relativeHeight="251666944" behindDoc="0" locked="0" layoutInCell="1" allowOverlap="1" wp14:anchorId="070B64AC" wp14:editId="27AE9986">
+          <wp:anchor distT="0" distB="0" distL="114300" distR="114300" simplePos="0" relativeHeight="251666944" behindDoc="0" locked="0" layoutInCell="1" allowOverlap="1" wp14:anchorId="070B64AC" wp14:editId="3E909EEC">
             <wp:simplePos x="0" y="0"/>
             <wp:positionH relativeFrom="column">
               <wp:posOffset>3507740</wp:posOffset>
@@ -1681,7 +1681,7 @@
           <w:szCs w:val="24"/>
         </w:rPr>
         <w:drawing>
-          <wp:anchor distT="0" distB="0" distL="114300" distR="114300" simplePos="0" relativeHeight="251676160" behindDoc="0" locked="0" layoutInCell="1" allowOverlap="1" wp14:anchorId="39AAF644" wp14:editId="2F040B81">
+          <wp:anchor distT="0" distB="0" distL="114300" distR="114300" simplePos="0" relativeHeight="251676160" behindDoc="0" locked="0" layoutInCell="1" allowOverlap="1" wp14:anchorId="39AAF644" wp14:editId="7E19CB13">
             <wp:simplePos x="0" y="0"/>
             <wp:positionH relativeFrom="column">
               <wp:posOffset>314960</wp:posOffset>
@@ -1887,7 +1887,7 @@
           <w:szCs w:val="24"/>
         </w:rPr>
         <w:drawing>
-          <wp:anchor distT="0" distB="0" distL="114300" distR="114300" simplePos="0" relativeHeight="251680256" behindDoc="0" locked="0" layoutInCell="1" allowOverlap="1" wp14:anchorId="65B5FB19" wp14:editId="61FFBA45">
+          <wp:anchor distT="0" distB="0" distL="114300" distR="114300" simplePos="0" relativeHeight="251680256" behindDoc="0" locked="0" layoutInCell="1" allowOverlap="1" wp14:anchorId="65B5FB19" wp14:editId="3E05C315">
             <wp:simplePos x="0" y="0"/>
             <wp:positionH relativeFrom="column">
               <wp:posOffset>2768600</wp:posOffset>
@@ -2009,7 +2009,7 @@
           <w:noProof/>
         </w:rPr>
         <w:drawing>
-          <wp:anchor distT="0" distB="0" distL="114300" distR="114300" simplePos="0" relativeHeight="251673088" behindDoc="0" locked="0" layoutInCell="1" allowOverlap="1" wp14:anchorId="663149C7" wp14:editId="4DDAE7E9">
+          <wp:anchor distT="0" distB="0" distL="114300" distR="114300" simplePos="0" relativeHeight="251673088" behindDoc="0" locked="0" layoutInCell="1" allowOverlap="1" wp14:anchorId="663149C7" wp14:editId="0B044633">
             <wp:simplePos x="0" y="0"/>
             <wp:positionH relativeFrom="column">
               <wp:posOffset>3644900</wp:posOffset>
@@ -2314,7 +2314,7 @@
           <w:szCs w:val="24"/>
         </w:rPr>
         <w:drawing>
-          <wp:anchor distT="0" distB="0" distL="114300" distR="114300" simplePos="0" relativeHeight="251685376" behindDoc="0" locked="0" layoutInCell="1" allowOverlap="1" wp14:anchorId="00569F51" wp14:editId="759E1D67">
+          <wp:anchor distT="0" distB="0" distL="114300" distR="114300" simplePos="0" relativeHeight="251685376" behindDoc="0" locked="0" layoutInCell="1" allowOverlap="1" wp14:anchorId="00569F51" wp14:editId="1AC82370">
             <wp:simplePos x="0" y="0"/>
             <wp:positionH relativeFrom="column">
               <wp:posOffset>3454400</wp:posOffset>
@@ -2591,7 +2591,7 @@
         <w:spacing w:before="4" w:line="360" w:lineRule="auto"/>
         <w:ind w:left="0"/>
         <w:rPr>
-          <w:rFonts w:ascii="Times New Roman" w:hAnsi="Times New Roman" w:cs="Times New Roman" w:hint="eastAsia"/>
+          <w:rFonts w:ascii="Times New Roman" w:hAnsi="Times New Roman" w:cs="Times New Roman"/>
           <w:w w:val="105"/>
           <w:sz w:val="24"/>
           <w:szCs w:val="24"/>
@@ -3763,16 +3763,18 @@
         <w:ind w:left="490"/>
         <w:rPr>
           <w:rFonts w:ascii="Times New Roman" w:hAnsi="Times New Roman" w:cs="Times New Roman"/>
-          <w:sz w:val="9"/>
-        </w:rPr>
-      </w:pPr>
-      <w:r>
-        <w:rPr>
-          <w:rFonts w:ascii="Times New Roman" w:hAnsi="Times New Roman" w:cs="Times New Roman"/>
           <w:sz w:val="24"/>
           <w:szCs w:val="24"/>
           <w:lang w:eastAsia="zh-CN"/>
         </w:rPr>
+      </w:pPr>
+      <w:r>
+        <w:rPr>
+          <w:rFonts w:ascii="Times New Roman" w:hAnsi="Times New Roman" w:cs="Times New Roman"/>
+          <w:sz w:val="24"/>
+          <w:szCs w:val="24"/>
+          <w:lang w:eastAsia="zh-CN"/>
+        </w:rPr>
         <w:t xml:space="preserve">We can let users to sign up various accounts, and each account will  have a </w:t>
       </w:r>
       <w:r>
@@ -3852,6 +3854,412 @@
           <w:lang w:eastAsia="zh-CN"/>
         </w:rPr>
         <w:t xml:space="preserve"> files with the specified user’s files.</w:t>
+      </w:r>
+    </w:p>
+    <w:p>
+      <w:pPr>
+        <w:pStyle w:val="a6"/>
+        <w:numPr>
+          <w:ilvl w:val="0"/>
+          <w:numId w:val="1"/>
+        </w:numPr>
+        <w:spacing w:line="360" w:lineRule="auto"/>
+        <w:rPr>
+          <w:rFonts w:ascii="Times New Roman" w:hAnsi="Times New Roman" w:cs="Times New Roman"/>
+          <w:sz w:val="24"/>
+          <w:szCs w:val="24"/>
+        </w:rPr>
+      </w:pPr>
+      <w:r>
+        <w:rPr>
+          <w:rFonts w:ascii="Times New Roman" w:hAnsi="Times New Roman" w:cs="Times New Roman"/>
+          <w:sz w:val="24"/>
+          <w:szCs w:val="24"/>
+        </w:rPr>
+        <w:t>What's algorithm of the review words list?</w:t>
+      </w:r>
+    </w:p>
+    <w:p>
+      <w:pPr>
+        <w:spacing w:line="360" w:lineRule="auto"/>
+        <w:ind w:left="490"/>
+        <w:rPr>
+          <w:rFonts w:ascii="Times New Roman" w:hAnsi="Times New Roman" w:cs="Times New Roman"/>
+          <w:sz w:val="24"/>
+          <w:szCs w:val="24"/>
+        </w:rPr>
+      </w:pPr>
+      <w:r>
+        <w:rPr>
+          <w:rFonts w:ascii="Times New Roman" w:hAnsi="Times New Roman" w:cs="Times New Roman" w:hint="eastAsia"/>
+          <w:sz w:val="24"/>
+          <w:szCs w:val="24"/>
+        </w:rPr>
+        <w:t>A</w:t>
+      </w:r>
+      <w:r>
+        <w:rPr>
+          <w:rFonts w:ascii="Times New Roman" w:hAnsi="Times New Roman" w:cs="Times New Roman"/>
+          <w:sz w:val="24"/>
+          <w:szCs w:val="24"/>
+          <w:vertAlign w:val="subscript"/>
+        </w:rPr>
+        <w:t>i</w:t>
+      </w:r>
+      <w:r>
+        <w:rPr>
+          <w:rFonts w:ascii="Times New Roman" w:hAnsi="Times New Roman" w:cs="Times New Roman"/>
+          <w:sz w:val="24"/>
+          <w:szCs w:val="24"/>
+        </w:rPr>
+        <w:t xml:space="preserve"> = 0.51A</w:t>
+      </w:r>
+      <w:r>
+        <w:rPr>
+          <w:rFonts w:ascii="Times New Roman" w:hAnsi="Times New Roman" w:cs="Times New Roman"/>
+          <w:sz w:val="24"/>
+          <w:szCs w:val="24"/>
+          <w:vertAlign w:val="subscript"/>
+        </w:rPr>
+        <w:t>i-1</w:t>
+      </w:r>
+      <w:r>
+        <w:rPr>
+          <w:rFonts w:ascii="Times New Roman" w:hAnsi="Times New Roman" w:cs="Times New Roman"/>
+          <w:sz w:val="24"/>
+          <w:szCs w:val="24"/>
+        </w:rPr>
+        <w:t xml:space="preserve"> + 0.49t</w:t>
+      </w:r>
+      <w:r>
+        <w:rPr>
+          <w:rFonts w:ascii="Times New Roman" w:hAnsi="Times New Roman" w:cs="Times New Roman"/>
+          <w:sz w:val="24"/>
+          <w:szCs w:val="24"/>
+          <w:vertAlign w:val="subscript"/>
+        </w:rPr>
+        <w:t>i</w:t>
+      </w:r>
+      <w:r>
+        <w:rPr>
+          <w:rFonts w:ascii="Times New Roman" w:hAnsi="Times New Roman" w:cs="Times New Roman"/>
+          <w:sz w:val="24"/>
+          <w:szCs w:val="24"/>
+        </w:rPr>
+        <w:t xml:space="preserve">, where </w:t>
+      </w:r>
+      <w:proofErr w:type="spellStart"/>
+      <w:r>
+        <w:rPr>
+          <w:rFonts w:ascii="Times New Roman" w:hAnsi="Times New Roman" w:cs="Times New Roman"/>
+          <w:sz w:val="24"/>
+          <w:szCs w:val="24"/>
+        </w:rPr>
+        <w:t>t</w:t>
+      </w:r>
+      <w:r>
+        <w:rPr>
+          <w:rFonts w:ascii="Times New Roman" w:hAnsi="Times New Roman" w:cs="Times New Roman"/>
+          <w:sz w:val="24"/>
+          <w:szCs w:val="24"/>
+          <w:vertAlign w:val="subscript"/>
+        </w:rPr>
+        <w:t>i</w:t>
+      </w:r>
+      <w:proofErr w:type="spellEnd"/>
+      <w:r>
+        <w:rPr>
+          <w:rFonts w:ascii="Times New Roman" w:hAnsi="Times New Roman" w:cs="Times New Roman"/>
+          <w:sz w:val="24"/>
+          <w:szCs w:val="24"/>
+        </w:rPr>
+        <w:t xml:space="preserve"> is the </w:t>
+      </w:r>
+      <w:proofErr w:type="spellStart"/>
+      <w:r>
+        <w:rPr>
+          <w:rFonts w:ascii="Times New Roman" w:hAnsi="Times New Roman" w:cs="Times New Roman"/>
+          <w:sz w:val="24"/>
+          <w:szCs w:val="24"/>
+        </w:rPr>
+        <w:t>i</w:t>
+      </w:r>
+      <w:r>
+        <w:rPr>
+          <w:rFonts w:ascii="Times New Roman" w:hAnsi="Times New Roman" w:cs="Times New Roman"/>
+          <w:sz w:val="24"/>
+          <w:szCs w:val="24"/>
+          <w:vertAlign w:val="subscript"/>
+        </w:rPr>
+        <w:t>th</w:t>
+      </w:r>
+      <w:proofErr w:type="spellEnd"/>
+      <w:r>
+        <w:rPr>
+          <w:rFonts w:ascii="Times New Roman" w:hAnsi="Times New Roman" w:cs="Times New Roman"/>
+          <w:sz w:val="24"/>
+          <w:szCs w:val="24"/>
+        </w:rPr>
+        <w:t xml:space="preserve"> result of that word, </w:t>
+      </w:r>
+      <w:r>
+        <w:rPr>
+          <w:rFonts w:ascii="Times New Roman" w:hAnsi="Times New Roman" w:cs="Times New Roman"/>
+          <w:sz w:val="24"/>
+          <w:szCs w:val="24"/>
+        </w:rPr>
+        <w:t>and the word is added to the review list when</w:t>
+      </w:r>
+      <w:r>
+        <w:rPr>
+          <w:rFonts w:ascii="Times New Roman" w:hAnsi="Times New Roman" w:cs="Times New Roman"/>
+          <w:sz w:val="24"/>
+          <w:szCs w:val="24"/>
+        </w:rPr>
+        <w:t xml:space="preserve"> </w:t>
+      </w:r>
+      <m:oMath>
+        <m:r>
+          <m:rPr>
+            <m:sty m:val="p"/>
+          </m:rPr>
+          <w:rPr>
+            <w:rFonts w:ascii="Cambria Math" w:hAnsi="Cambria Math" w:cs="Times New Roman"/>
+            <w:sz w:val="24"/>
+            <w:szCs w:val="24"/>
+          </w:rPr>
+          <m:t>Δ</m:t>
+        </m:r>
+        <m:r>
+          <w:rPr>
+            <w:rFonts w:ascii="Cambria Math" w:hAnsi="Cambria Math" w:cs="Times New Roman"/>
+            <w:sz w:val="24"/>
+            <w:szCs w:val="24"/>
+          </w:rPr>
+          <m:t>t&gt;1</m:t>
+        </m:r>
+      </m:oMath>
+      <w:r>
+        <w:rPr>
+          <w:rFonts w:ascii="Times New Roman" w:hAnsi="Times New Roman" w:cs="Times New Roman"/>
+          <w:sz w:val="24"/>
+          <w:szCs w:val="24"/>
+        </w:rPr>
+        <w:t xml:space="preserve"> and </w:t>
+      </w:r>
+      <m:oMath>
+        <m:sSubSup>
+          <m:sSubSupPr>
+            <m:ctrlPr>
+              <w:rPr>
+                <w:rFonts w:ascii="Cambria Math" w:hAnsi="Cambria Math" w:cs="Times New Roman"/>
+                <w:i/>
+                <w:sz w:val="24"/>
+                <w:szCs w:val="24"/>
+              </w:rPr>
+            </m:ctrlPr>
+          </m:sSubSupPr>
+          <m:e>
+            <m:r>
+              <w:rPr>
+                <w:rFonts w:ascii="Cambria Math" w:hAnsi="Cambria Math" w:cs="Times New Roman"/>
+                <w:sz w:val="24"/>
+                <w:szCs w:val="24"/>
+              </w:rPr>
+              <m:t>A</m:t>
+            </m:r>
+          </m:e>
+          <m:sub>
+            <m:r>
+              <w:rPr>
+                <w:rFonts w:ascii="Cambria Math" w:hAnsi="Cambria Math" w:cs="Times New Roman"/>
+                <w:sz w:val="24"/>
+                <w:szCs w:val="24"/>
+              </w:rPr>
+              <m:t>i</m:t>
+            </m:r>
+          </m:sub>
+          <m:sup>
+            <m:r>
+              <m:rPr>
+                <m:sty m:val="p"/>
+              </m:rPr>
+              <w:rPr>
+                <w:rFonts w:ascii="Cambria Math" w:hAnsi="Cambria Math" w:cs="Times New Roman"/>
+                <w:sz w:val="24"/>
+                <w:szCs w:val="24"/>
+              </w:rPr>
+              <m:t>Δ</m:t>
+            </m:r>
+            <m:sSup>
+              <m:sSupPr>
+                <m:ctrlPr>
+                  <w:rPr>
+                    <w:rFonts w:ascii="Cambria Math" w:hAnsi="Cambria Math" w:cs="Times New Roman"/>
+                    <w:i/>
+                    <w:sz w:val="24"/>
+                    <w:szCs w:val="24"/>
+                  </w:rPr>
+                </m:ctrlPr>
+              </m:sSupPr>
+              <m:e>
+                <m:r>
+                  <w:rPr>
+                    <w:rFonts w:ascii="Cambria Math" w:hAnsi="Cambria Math" w:cs="Times New Roman"/>
+                    <w:sz w:val="24"/>
+                    <w:szCs w:val="24"/>
+                  </w:rPr>
+                  <m:t>t</m:t>
+                </m:r>
+              </m:e>
+              <m:sup>
+                <m:r>
+                  <w:rPr>
+                    <w:rFonts w:ascii="Cambria Math" w:hAnsi="Cambria Math" w:cs="Times New Roman"/>
+                    <w:sz w:val="24"/>
+                    <w:szCs w:val="24"/>
+                  </w:rPr>
+                  <m:t>0.3</m:t>
+                </m:r>
+              </m:sup>
+            </m:sSup>
+          </m:sup>
+        </m:sSubSup>
+        <m:r>
+          <w:rPr>
+            <w:rFonts w:ascii="Cambria Math" w:hAnsi="Cambria Math" w:cs="Times New Roman"/>
+            <w:sz w:val="24"/>
+            <w:szCs w:val="24"/>
+          </w:rPr>
+          <m:t>&lt;0.5</m:t>
+        </m:r>
+      </m:oMath>
+      <w:r>
+        <w:rPr>
+          <w:rFonts w:ascii="Times New Roman" w:hAnsi="Times New Roman" w:cs="Times New Roman" w:hint="eastAsia"/>
+          <w:sz w:val="24"/>
+          <w:szCs w:val="24"/>
+        </w:rPr>
+        <w:t>,</w:t>
+      </w:r>
+      <w:r>
+        <w:rPr>
+          <w:rFonts w:ascii="Times New Roman" w:hAnsi="Times New Roman" w:cs="Times New Roman"/>
+          <w:sz w:val="24"/>
+          <w:szCs w:val="24"/>
+        </w:rPr>
+        <w:t xml:space="preserve"> </w:t>
+      </w:r>
+      <w:r>
+        <w:rPr>
+          <w:rFonts w:ascii="Times New Roman" w:hAnsi="Times New Roman" w:cs="Times New Roman"/>
+          <w:sz w:val="24"/>
+          <w:szCs w:val="24"/>
+        </w:rPr>
+        <w:t>or when</w:t>
+      </w:r>
+      <w:r>
+        <w:rPr>
+          <w:rFonts w:ascii="Times New Roman" w:hAnsi="Times New Roman" w:cs="Times New Roman"/>
+          <w:sz w:val="24"/>
+          <w:szCs w:val="24"/>
+        </w:rPr>
+        <w:t xml:space="preserve"> </w:t>
+      </w:r>
+      <m:oMath>
+        <m:sSub>
+          <m:sSubPr>
+            <m:ctrlPr>
+              <w:rPr>
+                <w:rFonts w:ascii="Cambria Math" w:hAnsi="Cambria Math" w:cs="Times New Roman"/>
+                <w:i/>
+                <w:sz w:val="24"/>
+                <w:szCs w:val="24"/>
+              </w:rPr>
+            </m:ctrlPr>
+          </m:sSubPr>
+          <m:e>
+            <m:r>
+              <w:rPr>
+                <w:rFonts w:ascii="Cambria Math" w:hAnsi="Cambria Math" w:cs="Times New Roman"/>
+                <w:sz w:val="24"/>
+                <w:szCs w:val="24"/>
+              </w:rPr>
+              <m:t>A</m:t>
+            </m:r>
+          </m:e>
+          <m:sub>
+            <m:r>
+              <w:rPr>
+                <w:rFonts w:ascii="Cambria Math" w:hAnsi="Cambria Math" w:cs="Times New Roman"/>
+                <w:sz w:val="24"/>
+                <w:szCs w:val="24"/>
+              </w:rPr>
+              <m:t>i</m:t>
+            </m:r>
+          </m:sub>
+        </m:sSub>
+        <m:r>
+          <w:rPr>
+            <w:rFonts w:ascii="Cambria Math" w:hAnsi="Cambria Math" w:cs="Times New Roman"/>
+            <w:sz w:val="24"/>
+            <w:szCs w:val="24"/>
+          </w:rPr>
+          <m:t>&lt;0.5</m:t>
+        </m:r>
+      </m:oMath>
+      <w:r>
+        <w:rPr>
+          <w:rFonts w:ascii="Times New Roman" w:hAnsi="Times New Roman" w:cs="Times New Roman" w:hint="eastAsia"/>
+          <w:sz w:val="24"/>
+          <w:szCs w:val="24"/>
+        </w:rPr>
+        <w:t>,</w:t>
+      </w:r>
+      <w:r>
+        <w:rPr>
+          <w:rFonts w:ascii="Times New Roman" w:hAnsi="Times New Roman" w:cs="Times New Roman"/>
+          <w:sz w:val="24"/>
+          <w:szCs w:val="24"/>
+        </w:rPr>
+        <w:t xml:space="preserve"> where </w:t>
+      </w:r>
+      <m:oMath>
+        <m:r>
+          <m:rPr>
+            <m:sty m:val="p"/>
+          </m:rPr>
+          <w:rPr>
+            <w:rFonts w:ascii="Cambria Math" w:hAnsi="Cambria Math" w:cs="Times New Roman"/>
+            <w:sz w:val="24"/>
+            <w:szCs w:val="24"/>
+          </w:rPr>
+          <m:t>Δ</m:t>
+        </m:r>
+        <m:r>
+          <w:rPr>
+            <w:rFonts w:ascii="Cambria Math" w:hAnsi="Cambria Math" w:cs="Times New Roman"/>
+            <w:sz w:val="24"/>
+            <w:szCs w:val="24"/>
+          </w:rPr>
+          <m:t>t</m:t>
+        </m:r>
+      </m:oMath>
+      <w:r>
+        <w:rPr>
+          <w:rFonts w:ascii="Times New Roman" w:hAnsi="Times New Roman" w:cs="Times New Roman" w:hint="eastAsia"/>
+          <w:sz w:val="24"/>
+          <w:szCs w:val="24"/>
+        </w:rPr>
+        <w:t xml:space="preserve"> </w:t>
+      </w:r>
+      <w:r>
+        <w:rPr>
+          <w:rFonts w:ascii="Times New Roman" w:hAnsi="Times New Roman" w:cs="Times New Roman"/>
+          <w:sz w:val="24"/>
+          <w:szCs w:val="24"/>
+        </w:rPr>
+        <w:t>is the time after the most recent learn/review of this word.</w:t>
       </w:r>
     </w:p>
     <w:p>
@@ -5887,6 +6295,16 @@
       <w:szCs w:val="19"/>
     </w:rPr>
   </w:style>
+  <w:style w:type="character" w:styleId="ab">
+    <w:name w:val="Placeholder Text"/>
+    <w:basedOn w:val="a0"/>
+    <w:uiPriority w:val="99"/>
+    <w:semiHidden/>
+    <w:rsid w:val="003E11FB"/>
+    <w:rPr>
+      <w:color w:val="666666"/>
+    </w:rPr>
+  </w:style>
 </w:styles>
 </file>
 

</xml_diff>